<commit_message>
Added corrected module 10 doc
</commit_message>
<xml_diff>
--- a/module-10/DeltaTeam-Assignment10-1.docx
+++ b/module-10/DeltaTeam-Assignment10-1.docx
@@ -386,10 +386,10 @@
         </w:rPr>
         <w:lastRenderedPageBreak/>
         <w:drawing>
-          <wp:inline distT="0" distB="0" distL="0" distR="0" wp14:anchorId="189125AF" wp14:editId="73AC8919">
-            <wp:extent cx="5934075" cy="5790711"/>
-            <wp:effectExtent l="0" t="0" r="0" b="635"/>
-            <wp:docPr id="468718028" name="Picture 1"/>
+          <wp:inline distT="0" distB="0" distL="0" distR="0" wp14:anchorId="5C3463E8" wp14:editId="71D3A49A">
+            <wp:extent cx="5943600" cy="5800090"/>
+            <wp:effectExtent l="0" t="0" r="0" b="3810"/>
+            <wp:docPr id="1469686580" name="Picture 1"/>
             <wp:cNvGraphicFramePr>
               <a:graphicFrameLocks xmlns:a="http://schemas.openxmlformats.org/drawingml/2006/main" noChangeAspect="1"/>
             </wp:cNvGraphicFramePr>
@@ -397,7 +397,7 @@
               <a:graphicData uri="http://schemas.openxmlformats.org/drawingml/2006/picture">
                 <pic:pic xmlns:pic="http://schemas.openxmlformats.org/drawingml/2006/picture">
                   <pic:nvPicPr>
-                    <pic:cNvPr id="468718028" name="Picture 1"/>
+                    <pic:cNvPr id="1469686580" name="Picture 1469686580"/>
                     <pic:cNvPicPr/>
                   </pic:nvPicPr>
                   <pic:blipFill>
@@ -413,9 +413,9 @@
                     </a:stretch>
                   </pic:blipFill>
                   <pic:spPr>
-                    <a:xfrm flipV="1">
+                    <a:xfrm>
                       <a:off x="0" y="0"/>
-                      <a:ext cx="5946828" cy="5803156"/>
+                      <a:ext cx="5943600" cy="5800090"/>
                     </a:xfrm>
                     <a:prstGeom prst="rect">
                       <a:avLst/>
@@ -434,10 +434,13 @@
         <w:jc w:val="center"/>
       </w:pPr>
       <w:r>
-        <w:t xml:space="preserve">Figure 2: </w:t>
-      </w:r>
-      <w:r>
-        <w:t>Out Put Displaying Data on the Tables</w:t>
+        <w:t>Figure 2: Out</w:t>
+      </w:r>
+      <w:r>
+        <w:t>p</w:t>
+      </w:r>
+      <w:r>
+        <w:t>ut Displaying Data on the Tables</w:t>
       </w:r>
     </w:p>
     <w:p/>

</xml_diff>